<commit_message>
Modified @volumeInfo = 1
Modified @volumeInfo = 1
</commit_message>
<xml_diff>
--- a/Space Capacity Automation.docx
+++ b/Space Capacity Automation.docx
@@ -693,32 +693,21 @@
         </w:rPr>
         <w:t>General Info</w:t>
       </w:r>
-      <w:r>
-        <w:rPr>
-          <w:sz w:val="28"/>
-          <w:szCs w:val="28"/>
-          <w:u w:val="single"/>
-        </w:rPr>
-        <w:t>]</w:t>
-      </w:r>
-    </w:p>
-    <w:bookmarkEnd w:id="1"/>
-    <w:p>
-      <w:r>
-        <w:t xml:space="preserve">This automation has been designed to eliminate manual efforts on Space Capacity ESC tickets where DBA has to add new data or log files on new </w:t>
-      </w:r>
-      <w:proofErr w:type="gramStart"/>
-      <w:r>
-        <w:t>volume, and</w:t>
-      </w:r>
-      <w:proofErr w:type="gramEnd"/>
-      <w:r>
-        <w:t xml:space="preserve"> restrict data or log files on old volume. Latest code of procedur</w:t>
-      </w:r>
       <w:bookmarkStart w:id="2" w:name="_GoBack"/>
       <w:bookmarkEnd w:id="2"/>
-      <w:r>
-        <w:t>e can be found at</w:t>
+    </w:p>
+    <w:bookmarkEnd w:id="1"/>
+    <w:p>
+      <w:r>
+        <w:t xml:space="preserve">This automation has been designed to eliminate manual efforts on Space Capacity ESC tickets where DBA has to add new data or log files on new </w:t>
+      </w:r>
+      <w:proofErr w:type="gramStart"/>
+      <w:r>
+        <w:t>volume, and</w:t>
+      </w:r>
+      <w:proofErr w:type="gramEnd"/>
+      <w:r>
+        <w:t xml:space="preserve"> restrict data or log files on old volume. Latest code of procedure can be found at</w:t>
       </w:r>
       <w:r>
         <w:t xml:space="preserve"> path</w:t>
@@ -1883,7 +1872,7 @@
           <v:shape id="_x0000_i1025" type="#_x0000_t75" alt="@getInfo result for DBSEP0474" style="width:75.6pt;height:48pt" o:ole="">
             <v:imagedata r:id="rId12" o:title=""/>
           </v:shape>
-          <o:OLEObject Type="Embed" ProgID="Excel.Sheet.12" ShapeID="_x0000_i1025" DrawAspect="Icon" ObjectID="_1583049511" r:id="rId13"/>
+          <o:OLEObject Type="Embed" ProgID="Excel.Sheet.12" ShapeID="_x0000_i1025" DrawAspect="Icon" ObjectID="_1583049732" r:id="rId13"/>
         </w:object>
       </w:r>
     </w:p>
@@ -2133,7 +2122,7 @@
           <v:shape id="_x0000_i1026" type="#_x0000_t75" style="width:75.6pt;height:48pt" o:ole="">
             <v:imagedata r:id="rId12" o:title=""/>
           </v:shape>
-          <o:OLEObject Type="Embed" ProgID="Excel.Sheet.12" ShapeID="_x0000_i1026" DrawAspect="Icon" ObjectID="_1583049512" r:id="rId15"/>
+          <o:OLEObject Type="Embed" ProgID="Excel.Sheet.12" ShapeID="_x0000_i1026" DrawAspect="Icon" ObjectID="_1583049733" r:id="rId15"/>
         </w:object>
       </w:r>
     </w:p>
@@ -2263,7 +2252,7 @@
           <v:shape id="_x0000_i1027" type="#_x0000_t75" alt="@getInfo result for DBSEP0474" style="width:75.6pt;height:48pt" o:ole="">
             <v:imagedata r:id="rId12" o:title=""/>
           </v:shape>
-          <o:OLEObject Type="Embed" ProgID="Excel.Sheet.12" ShapeID="_x0000_i1027" DrawAspect="Icon" ObjectID="_1583049513" r:id="rId16"/>
+          <o:OLEObject Type="Embed" ProgID="Excel.Sheet.12" ShapeID="_x0000_i1027" DrawAspect="Icon" ObjectID="_1583049734" r:id="rId16"/>
         </w:object>
       </w:r>
     </w:p>
@@ -2541,7 +2530,7 @@
           <v:shape id="_x0000_i1028" type="#_x0000_t75" style="width:75.6pt;height:48pt" o:ole="">
             <v:imagedata r:id="rId12" o:title=""/>
           </v:shape>
-          <o:OLEObject Type="Embed" ProgID="Excel.Sheet.12" ShapeID="_x0000_i1028" DrawAspect="Icon" ObjectID="_1583049514" r:id="rId17"/>
+          <o:OLEObject Type="Embed" ProgID="Excel.Sheet.12" ShapeID="_x0000_i1028" DrawAspect="Icon" ObjectID="_1583049735" r:id="rId17"/>
         </w:object>
       </w:r>
     </w:p>
@@ -3181,7 +3170,7 @@
           <v:shape id="_x0000_i1029" type="#_x0000_t75" style="width:75.6pt;height:48pt" o:ole="">
             <v:imagedata r:id="rId12" o:title=""/>
           </v:shape>
-          <o:OLEObject Type="Embed" ProgID="Excel.Sheet.12" ShapeID="_x0000_i1029" DrawAspect="Icon" ObjectID="_1583049515" r:id="rId19"/>
+          <o:OLEObject Type="Embed" ProgID="Excel.Sheet.12" ShapeID="_x0000_i1029" DrawAspect="Icon" ObjectID="_1583049736" r:id="rId19"/>
         </w:object>
       </w:r>
     </w:p>
@@ -5522,9 +5511,9 @@
         <w:t xml:space="preserve"> with various details like</w:t>
       </w:r>
     </w:p>
-    <w:bookmarkStart w:id="10" w:name="_MON_1564676019"/>
+    <w:bookmarkStart w:id="10" w:name="_MON_1564693392"/>
     <w:bookmarkEnd w:id="10"/>
-    <w:bookmarkStart w:id="11" w:name="_MON_1564693392"/>
+    <w:bookmarkStart w:id="11" w:name="_MON_1564676019"/>
     <w:bookmarkEnd w:id="11"/>
     <w:p>
       <w:pPr>
@@ -5540,7 +5529,7 @@
           <v:shape id="_x0000_i1030" type="#_x0000_t75" style="width:75.6pt;height:48pt" o:ole="">
             <v:imagedata r:id="rId12" o:title=""/>
           </v:shape>
-          <o:OLEObject Type="Embed" ProgID="Excel.Sheet.12" ShapeID="_x0000_i1030" DrawAspect="Icon" ObjectID="_1583049516" r:id="rId24"/>
+          <o:OLEObject Type="Embed" ProgID="Excel.Sheet.12" ShapeID="_x0000_i1030" DrawAspect="Icon" ObjectID="_1583049737" r:id="rId24"/>
         </w:object>
       </w:r>
     </w:p>
@@ -7904,7 +7893,7 @@
           <v:shape id="_x0000_i1031" type="#_x0000_t75" style="width:75.6pt;height:48pt" o:ole="">
             <v:imagedata r:id="rId12" o:title=""/>
           </v:shape>
-          <o:OLEObject Type="Embed" ProgID="Excel.Sheet.12" ShapeID="_x0000_i1031" DrawAspect="Icon" ObjectID="_1583049517" r:id="rId26"/>
+          <o:OLEObject Type="Embed" ProgID="Excel.Sheet.12" ShapeID="_x0000_i1031" DrawAspect="Icon" ObjectID="_1583049738" r:id="rId26"/>
         </w:object>
       </w:r>
     </w:p>
@@ -8558,7 +8547,7 @@
           <v:shape id="_x0000_i1032" type="#_x0000_t75" style="width:75.6pt;height:48pt" o:ole="">
             <v:imagedata r:id="rId12" o:title=""/>
           </v:shape>
-          <o:OLEObject Type="Embed" ProgID="Excel.Sheet.12" ShapeID="_x0000_i1032" DrawAspect="Icon" ObjectID="_1583049518" r:id="rId28"/>
+          <o:OLEObject Type="Embed" ProgID="Excel.Sheet.12" ShapeID="_x0000_i1032" DrawAspect="Icon" ObjectID="_1583049739" r:id="rId28"/>
         </w:object>
       </w:r>
     </w:p>
@@ -9517,7 +9506,7 @@
           <v:shape id="_x0000_i1033" type="#_x0000_t75" style="width:75.6pt;height:48pt" o:ole="">
             <v:imagedata r:id="rId12" o:title=""/>
           </v:shape>
-          <o:OLEObject Type="Embed" ProgID="Excel.Sheet.12" ShapeID="_x0000_i1033" DrawAspect="Icon" ObjectID="_1583049519" r:id="rId31"/>
+          <o:OLEObject Type="Embed" ProgID="Excel.Sheet.12" ShapeID="_x0000_i1033" DrawAspect="Icon" ObjectID="_1583049740" r:id="rId31"/>
         </w:object>
       </w:r>
     </w:p>
@@ -10161,7 +10150,7 @@
           <v:shape id="_x0000_i1034" type="#_x0000_t75" style="width:75.6pt;height:48pt" o:ole="">
             <v:imagedata r:id="rId12" o:title=""/>
           </v:shape>
-          <o:OLEObject Type="Embed" ProgID="Excel.Sheet.12" ShapeID="_x0000_i1034" DrawAspect="Icon" ObjectID="_1583049520" r:id="rId33"/>
+          <o:OLEObject Type="Embed" ProgID="Excel.Sheet.12" ShapeID="_x0000_i1034" DrawAspect="Icon" ObjectID="_1583049741" r:id="rId33"/>
         </w:object>
       </w:r>
     </w:p>
@@ -10343,7 +10332,7 @@
           <v:shape id="_x0000_i1035" type="#_x0000_t75" style="width:75.6pt;height:48pt" o:ole="">
             <v:imagedata r:id="rId12" o:title=""/>
           </v:shape>
-          <o:OLEObject Type="Embed" ProgID="Excel.Sheet.12" ShapeID="_x0000_i1035" DrawAspect="Icon" ObjectID="_1583049521" r:id="rId34"/>
+          <o:OLEObject Type="Embed" ProgID="Excel.Sheet.12" ShapeID="_x0000_i1035" DrawAspect="Icon" ObjectID="_1583049742" r:id="rId34"/>
         </w:object>
       </w:r>
     </w:p>
@@ -14033,7 +14022,7 @@
 </file>
 
 <file path=customXml/itemProps1.xml><?xml version="1.0" encoding="utf-8"?>
-<ds:datastoreItem xmlns:ds="http://schemas.openxmlformats.org/officeDocument/2006/customXml" ds:itemID="{5BE97A24-FAB3-4FDA-BB92-B7FC0FF8260D}">
+<ds:datastoreItem xmlns:ds="http://schemas.openxmlformats.org/officeDocument/2006/customXml" ds:itemID="{417A38DF-81EA-432B-88B5-12B682F14CF9}">
   <ds:schemaRefs>
     <ds:schemaRef ds:uri="http://schemas.openxmlformats.org/officeDocument/2006/bibliography"/>
   </ds:schemaRefs>

</xml_diff>